<commit_message>
File modified with changes
</commit_message>
<xml_diff>
--- a/PBI test Document V.1.docx
+++ b/PBI test Document V.1.docx
@@ -12,7 +12,21 @@
         <w:rPr>
           <w:lang w:val="en-US"/>
         </w:rPr>
-        <w:t>PBI test documents 1</w:t>
+        <w:t xml:space="preserve">File is modified by </w:t>
+      </w:r>
+      <w:proofErr w:type="spellStart"/>
+      <w:r>
+        <w:rPr>
+          <w:lang w:val="en-US"/>
+        </w:rPr>
+        <w:t>Varun</w:t>
+      </w:r>
+      <w:proofErr w:type="spellEnd"/>
+      <w:r>
+        <w:rPr>
+          <w:lang w:val="en-US"/>
+        </w:rPr>
+        <w:t xml:space="preserve"> on 17-Aug-23</w:t>
       </w:r>
     </w:p>
     <w:p>
@@ -21,17 +35,13 @@
           <w:lang w:val="en-US"/>
         </w:rPr>
       </w:pPr>
-      <w:r>
-        <w:rPr>
-          <w:lang w:val="en-US"/>
-        </w:rPr>
-        <w:t>This document is for testing purpose</w:t>
-      </w:r>
-      <w:r>
-        <w:rPr>
-          <w:lang w:val="en-US"/>
-        </w:rPr>
-        <w:t xml:space="preserve"> </w:t>
+      <w:bookmarkStart w:id="0" w:name="_GoBack"/>
+      <w:bookmarkEnd w:id="0"/>
+      <w:r>
+        <w:rPr>
+          <w:lang w:val="en-US"/>
+        </w:rPr>
+        <w:t>PBI test documents 1</w:t>
       </w:r>
     </w:p>
     <w:p>
@@ -44,10 +54,47 @@
         <w:rPr>
           <w:lang w:val="en-US"/>
         </w:rPr>
+        <w:t>This document is for testing purpose</w:t>
+      </w:r>
+      <w:r>
+        <w:rPr>
+          <w:lang w:val="en-US"/>
+        </w:rPr>
+        <w:t xml:space="preserve"> </w:t>
+      </w:r>
+    </w:p>
+    <w:p>
+      <w:pPr>
+        <w:rPr>
+          <w:lang w:val="en-US"/>
+        </w:rPr>
+      </w:pPr>
+      <w:r>
+        <w:rPr>
+          <w:lang w:val="en-US"/>
+        </w:rPr>
         <w:t>This file is modified</w:t>
       </w:r>
-      <w:bookmarkStart w:id="0" w:name="_GoBack"/>
-      <w:bookmarkEnd w:id="0"/>
+      <w:r>
+        <w:rPr>
+          <w:lang w:val="en-US"/>
+        </w:rPr>
+        <w:t xml:space="preserve"> </w:t>
+      </w:r>
+      <w:proofErr w:type="gramStart"/>
+      <w:r>
+        <w:rPr>
+          <w:lang w:val="en-US"/>
+        </w:rPr>
+        <w:t>This</w:t>
+      </w:r>
+      <w:proofErr w:type="gramEnd"/>
+      <w:r>
+        <w:rPr>
+          <w:lang w:val="en-US"/>
+        </w:rPr>
+        <w:t xml:space="preserve"> file is modified</w:t>
+      </w:r>
     </w:p>
     <w:sectPr>
       <w:pgSz w:w="11906" w:h="16838"/>

</xml_diff>